<commit_message>
CIV-16581 Cosc Welsh Doc (#6120)
* CIV-16581 changes

* CIV-16581 changes

* CIV-16581 checkstyle fix

* CIV-16779 changes

* COSC doc update

* revert the change

* CIV-16779 merge issue fixed

* CIV-16581 changes

* merge issue fixed

* CIV-16581 merge issue fixed

* merge issue fixed
</commit_message>
<xml_diff>
--- a/docker/docmosis/templates/CV-SPC-STD-ENG-N441A.docx
+++ b/docker/docmosis/templates/CV-SPC-STD-ENG-N441A.docx
@@ -101,6 +101,7 @@
               </w:rPr>
               <w:t>In &lt;&lt;</w:t>
             </w:r>
+            <w:proofErr w:type="spellStart"/>
             <w:r>
               <w:rPr>
                 <w:rFonts w:ascii="Arial" w:hAnsi="Arial" w:cs="Arial"/>
@@ -111,6 +112,7 @@
               </w:rPr>
               <w:t>courtLocationName</w:t>
             </w:r>
+            <w:proofErr w:type="spellEnd"/>
             <w:r>
               <w:rPr>
                 <w:rFonts w:ascii="Arial" w:hAnsi="Arial" w:cs="Arial"/>
@@ -189,7 +191,25 @@
                 <w:spacing w:val="-5"/>
                 <w:szCs w:val="24"/>
               </w:rPr>
-              <w:t>No. &lt;&lt;claimNumber&gt;&gt;</w:t>
+              <w:t>No. &lt;&lt;</w:t>
+            </w:r>
+            <w:proofErr w:type="spellStart"/>
+            <w:r>
+              <w:rPr>
+                <w:rFonts w:ascii="Arial" w:hAnsi="Arial" w:cs="Arial"/>
+                <w:spacing w:val="-5"/>
+                <w:szCs w:val="24"/>
+              </w:rPr>
+              <w:t>claimNumber</w:t>
+            </w:r>
+            <w:proofErr w:type="spellEnd"/>
+            <w:r>
+              <w:rPr>
+                <w:rFonts w:ascii="Arial" w:hAnsi="Arial" w:cs="Arial"/>
+                <w:spacing w:val="-5"/>
+                <w:szCs w:val="24"/>
+              </w:rPr>
+              <w:t>&gt;&gt;</w:t>
             </w:r>
           </w:p>
         </w:tc>
@@ -253,7 +273,25 @@
                 <w:spacing w:val="-4"/>
                 <w:szCs w:val="24"/>
               </w:rPr>
-              <w:t>Date &lt;&lt;applicationIssuedDate&gt;&gt;</w:t>
+              <w:t>Date &lt;&lt;</w:t>
+            </w:r>
+            <w:proofErr w:type="spellStart"/>
+            <w:r>
+              <w:rPr>
+                <w:rFonts w:ascii="Arial" w:hAnsi="Arial" w:cs="Arial"/>
+                <w:spacing w:val="-4"/>
+                <w:szCs w:val="24"/>
+              </w:rPr>
+              <w:t>applicationIssuedDate</w:t>
+            </w:r>
+            <w:proofErr w:type="spellEnd"/>
+            <w:r>
+              <w:rPr>
+                <w:rFonts w:ascii="Arial" w:hAnsi="Arial" w:cs="Arial"/>
+                <w:spacing w:val="-4"/>
+                <w:szCs w:val="24"/>
+              </w:rPr>
+              <w:t>&gt;&gt;</w:t>
             </w:r>
           </w:p>
         </w:tc>
@@ -482,7 +520,17 @@
                 <w:szCs w:val="24"/>
                 <w:lang w:val="en-GB"/>
               </w:rPr>
-              <w:t>&lt;&lt;d</w:t>
+              <w:t>&lt;&lt;</w:t>
+            </w:r>
+            <w:proofErr w:type="spellStart"/>
+            <w:r>
+              <w:rPr>
+                <w:rFonts w:ascii="Arial" w:hAnsi="Arial" w:cs="Arial"/>
+                <w:b/>
+                <w:szCs w:val="24"/>
+                <w:lang w:val="en-GB"/>
+              </w:rPr>
+              <w:t>d</w:t>
             </w:r>
             <w:r>
               <w:rPr>
@@ -493,6 +541,7 @@
               </w:rPr>
               <w:t>efendantFullName</w:t>
             </w:r>
+            <w:proofErr w:type="spellEnd"/>
             <w:r>
               <w:rPr>
                 <w:rFonts w:ascii="Arial" w:hAnsi="Arial" w:cs="Arial"/>
@@ -599,7 +648,17 @@
                 <w:szCs w:val="24"/>
                 <w:lang w:val="en-GB"/>
               </w:rPr>
-              <w:t>&lt;&lt;d</w:t>
+              <w:t>&lt;&lt;</w:t>
+            </w:r>
+            <w:proofErr w:type="spellStart"/>
+            <w:r>
+              <w:rPr>
+                <w:rFonts w:ascii="Arial" w:hAnsi="Arial" w:cs="Arial"/>
+                <w:b/>
+                <w:szCs w:val="24"/>
+                <w:lang w:val="en-GB"/>
+              </w:rPr>
+              <w:t>d</w:t>
             </w:r>
             <w:r>
               <w:rPr>
@@ -610,6 +669,7 @@
               </w:rPr>
               <w:t>efendantAddress</w:t>
             </w:r>
+            <w:proofErr w:type="spellEnd"/>
             <w:r>
               <w:rPr>
                 <w:rFonts w:ascii="Arial" w:hAnsi="Arial" w:cs="Arial"/>
@@ -889,13 +949,13 @@
         <w:rPr>
           <w:noProof/>
         </w:rPr>
-        <w:t xml:space="preserve">                                                          </w:t>
+        <w:t xml:space="preserve">                                                       </w:t>
       </w:r>
       <w:r>
         <w:rPr>
           <w:noProof/>
         </w:rPr>
-        <w:pict w14:anchorId="0EA53BA2">
+        <w:pict w14:anchorId="549CAACF">
           <v:shapetype id="_x0000_t75" coordsize="21600,21600" o:spt="75" o:preferrelative="t" path="m@4@5l@4@11@9@11@9@5xe" filled="f" stroked="f">
             <v:stroke joinstyle="miter"/>
             <v:formulas>
@@ -915,8 +975,8 @@
             <v:path o:extrusionok="f" gradientshapeok="t" o:connecttype="rect"/>
             <o:lock v:ext="edit" aspectratio="t"/>
           </v:shapetype>
-          <v:shape id="Picture 1" o:spid="_x0000_i1025" type="#_x0000_t75" alt="A black crown and stars in a circle&#10;&#10;Description automatically generated" style="width:75pt;height:75pt;visibility:visible;mso-wrap-style:square">
-            <v:imagedata r:id="rId11" o:title="A black crown and stars in a circle&#10;&#10;Description automatically generated"/>
+          <v:shape id="Picture 1" o:spid="_x0000_i1027" type="#_x0000_t75" style="width:57pt;height:52.5pt;visibility:visible;mso-wrap-style:square">
+            <v:imagedata r:id="rId11" o:title=""/>
           </v:shape>
         </w:pict>
       </w:r>
@@ -1017,6 +1077,12 @@
         <w:rPr>
           <w:rFonts w:ascii="Arial" w:hAnsi="Arial" w:cs="Arial"/>
         </w:rPr>
+        <w:t xml:space="preserve"> </w:t>
+      </w:r>
+      <w:r>
+        <w:rPr>
+          <w:rFonts w:ascii="Arial" w:hAnsi="Arial" w:cs="Arial"/>
+        </w:rPr>
         <w:t xml:space="preserve">This debt including any interest is </w:t>
       </w:r>
       <w:r>
@@ -1106,6 +1172,7 @@
         </w:rPr>
         <w:t>&lt;&lt;</w:t>
       </w:r>
+      <w:proofErr w:type="spellStart"/>
       <w:r>
         <w:rPr>
           <w:rFonts w:ascii="Arial" w:hAnsi="Arial" w:cs="Arial"/>
@@ -1113,6 +1180,7 @@
         </w:rPr>
         <w:t>judgmentStatusText</w:t>
       </w:r>
+      <w:proofErr w:type="spellEnd"/>
       <w:r>
         <w:rPr>
           <w:rFonts w:ascii="Arial" w:hAnsi="Arial" w:cs="Arial"/>
@@ -1252,7 +1320,15 @@
                       <w:rFonts w:ascii="Arial" w:hAnsi="Arial" w:cs="Arial"/>
                       <w:bCs/>
                     </w:rPr>
-                    <w:t>&lt;&lt;d</w:t>
+                    <w:t>&lt;&lt;</w:t>
+                  </w:r>
+                  <w:proofErr w:type="spellStart"/>
+                  <w:r>
+                    <w:rPr>
+                      <w:rFonts w:ascii="Arial" w:hAnsi="Arial" w:cs="Arial"/>
+                      <w:bCs/>
+                    </w:rPr>
+                    <w:t>d</w:t>
                   </w:r>
                   <w:r>
                     <w:rPr>
@@ -1290,6 +1366,7 @@
                     </w:rPr>
                     <w:t>Judgment</w:t>
                   </w:r>
+                  <w:proofErr w:type="spellEnd"/>
                   <w:r>
                     <w:rPr>
                       <w:rFonts w:ascii="Arial" w:hAnsi="Arial" w:cs="Arial"/>
@@ -1513,7 +1590,25 @@
                       <w:sz w:val="24"/>
                       <w:szCs w:val="24"/>
                     </w:rPr>
-                    <w:t>&lt;&lt;defendantAddressFromJudgment&gt;&gt;</w:t>
+                    <w:t>&lt;&lt;</w:t>
+                  </w:r>
+                  <w:proofErr w:type="spellStart"/>
+                  <w:r>
+                    <w:rPr>
+                      <w:rFonts w:ascii="Arial" w:hAnsi="Arial" w:cs="Arial"/>
+                      <w:sz w:val="24"/>
+                      <w:szCs w:val="24"/>
+                    </w:rPr>
+                    <w:t>defendantAddressFromJudgment</w:t>
+                  </w:r>
+                  <w:proofErr w:type="spellEnd"/>
+                  <w:r>
+                    <w:rPr>
+                      <w:rFonts w:ascii="Arial" w:hAnsi="Arial" w:cs="Arial"/>
+                      <w:sz w:val="24"/>
+                      <w:szCs w:val="24"/>
+                    </w:rPr>
+                    <w:t>&gt;&gt;</w:t>
                   </w:r>
                 </w:p>
                 <w:tbl>
@@ -1592,6 +1687,7 @@
                     </w:rPr>
                     <w:t>&lt;&lt;</w:t>
                   </w:r>
+                  <w:proofErr w:type="spellStart"/>
                   <w:r>
                     <w:rPr>
                       <w:rFonts w:ascii="Arial" w:hAnsi="Arial" w:cs="Arial"/>
@@ -1608,6 +1704,7 @@
                     </w:rPr>
                     <w:t>udgmentOrderDate</w:t>
                   </w:r>
+                  <w:proofErr w:type="spellEnd"/>
                   <w:r>
                     <w:rPr>
                       <w:rFonts w:ascii="Arial" w:hAnsi="Arial" w:cs="Arial"/>
@@ -1653,6 +1750,7 @@
                     </w:rPr>
                     <w:t>&lt;&lt;</w:t>
                   </w:r>
+                  <w:proofErr w:type="spellStart"/>
                   <w:r>
                     <w:rPr>
                       <w:rFonts w:ascii="Arial" w:hAnsi="Arial" w:cs="Arial"/>
@@ -1669,6 +1767,7 @@
                     </w:rPr>
                     <w:t>udgmentTotalAmount</w:t>
                   </w:r>
+                  <w:proofErr w:type="spellEnd"/>
                   <w:r>
                     <w:rPr>
                       <w:rFonts w:ascii="Arial" w:hAnsi="Arial" w:cs="Arial"/>
@@ -1714,6 +1813,7 @@
                     </w:rPr>
                     <w:t>&lt;&lt;</w:t>
                   </w:r>
+                  <w:proofErr w:type="spellStart"/>
                   <w:r>
                     <w:rPr>
                       <w:rFonts w:ascii="Arial" w:hAnsi="Arial" w:cs="Arial"/>
@@ -1730,6 +1830,7 @@
                     </w:rPr>
                     <w:t>ateFinalPaymentMade</w:t>
                   </w:r>
+                  <w:proofErr w:type="spellEnd"/>
                   <w:r>
                     <w:rPr>
                       <w:rFonts w:ascii="Arial" w:hAnsi="Arial" w:cs="Arial"/>
@@ -1859,7 +1960,25 @@
         <w:sz w:val="14"/>
         <w:lang w:val="en-GB"/>
       </w:rPr>
-      <w:t xml:space="preserve">The court office at  is open between </w:t>
+      <w:t xml:space="preserve">The court office </w:t>
+    </w:r>
+    <w:proofErr w:type="gramStart"/>
+    <w:r>
+      <w:rPr>
+        <w:rFonts w:ascii="CG Times" w:hAnsi="CG Times"/>
+        <w:sz w:val="14"/>
+        <w:lang w:val="en-GB"/>
+      </w:rPr>
+      <w:t>at  is</w:t>
+    </w:r>
+    <w:proofErr w:type="gramEnd"/>
+    <w:r>
+      <w:rPr>
+        <w:rFonts w:ascii="CG Times" w:hAnsi="CG Times"/>
+        <w:sz w:val="14"/>
+        <w:lang w:val="en-GB"/>
+      </w:rPr>
+      <w:t xml:space="preserve"> open between </w:t>
     </w:r>
     <w:smartTag w:uri="urn:schemas-microsoft-com:office:smarttags" w:element="time">
       <w:smartTagPr>
@@ -1903,7 +2022,25 @@
         <w:sz w:val="14"/>
         <w:lang w:val="en-GB"/>
       </w:rPr>
-      <w:t xml:space="preserve"> Monday to Friday. When corresponding with the court, please address forms or letters to the  and quote the case number. Tel: </w:t>
+      <w:t xml:space="preserve"> Monday to Friday. When corresponding with the court, please address forms or letters to </w:t>
+    </w:r>
+    <w:proofErr w:type="gramStart"/>
+    <w:r>
+      <w:rPr>
+        <w:rFonts w:ascii="CG Times" w:hAnsi="CG Times"/>
+        <w:sz w:val="14"/>
+        <w:lang w:val="en-GB"/>
+      </w:rPr>
+      <w:t>the  and</w:t>
+    </w:r>
+    <w:proofErr w:type="gramEnd"/>
+    <w:r>
+      <w:rPr>
+        <w:rFonts w:ascii="CG Times" w:hAnsi="CG Times"/>
+        <w:sz w:val="14"/>
+        <w:lang w:val="en-GB"/>
+      </w:rPr>
+      <w:t xml:space="preserve"> quote the case number. Tel: </w:t>
     </w:r>
   </w:p>
   <w:p>
@@ -1946,8 +2083,18 @@
         <w:sz w:val="14"/>
         <w:lang w:val="en-GB"/>
       </w:rPr>
-      <w:t>Plaintiff's reply to defendant's application to suspend warrant of execution (Order 13, rule 1(2), Order 25, rule 8 )</w:t>
+      <w:t xml:space="preserve">Plaintiff's reply to defendant's application to suspend warrant of execution (Order 13, rule 1(2), Order 25, rule </w:t>
     </w:r>
+    <w:proofErr w:type="gramStart"/>
+    <w:r>
+      <w:rPr>
+        <w:rFonts w:ascii="CG Times" w:hAnsi="CG Times"/>
+        <w:sz w:val="14"/>
+        <w:lang w:val="en-GB"/>
+      </w:rPr>
+      <w:t>8 )</w:t>
+    </w:r>
+    <w:proofErr w:type="gramEnd"/>
     <w:r>
       <w:rPr>
         <w:rFonts w:ascii="CG Times" w:hAnsi="CG Times"/>

</xml_diff>